<commit_message>
Arreglada condicion cuando se recibe una sola transaccion
</commit_message>
<xml_diff>
--- a/output.docx
+++ b/output.docx
@@ -100,7 +100,7 @@
         <w:rPr>
           <w:rFonts w:ascii="Cambria" w:eastAsia="Cambria" w:hAnsi="Cambria" w:cs="Times New Roman"/>
         </w:rPr>
-        <w:t xml:space="preserve">989</w:t>
+        <w:t xml:space="preserve">11111111111,22222222222</w:t>
       </w:r>
       <w:proofErr w:type="gramStart"/>
       <w:r>
@@ -136,7 +136,7 @@
         <w:rPr>
           <w:rFonts w:ascii="Cambria" w:eastAsia="Cambria" w:hAnsi="Cambria" w:cs="Times New Roman"/>
         </w:rPr>
-        <w:t xml:space="preserve">8908</w:t>
+        <w:t xml:space="preserve">1111111111,2222222222</w:t>
       </w:r>
       <w:proofErr w:type="spellStart"/>
       <w:r>
@@ -214,7 +214,7 @@
               <w:rPr>
                 <w:rFonts w:ascii="Cambria" w:eastAsia="Cambria" w:hAnsi="Cambria" w:cs="Times New Roman"/>
               </w:rPr>
-              <w:t xml:space="preserve">90890</w:t>
+              <w:t xml:space="preserve">111111111,22222222222</w:t>
             </w:r>
             <w:proofErr w:type="spellStart"/>
             <w:r>
@@ -317,7 +317,7 @@
           <w:highlight w:val="white"/>
           <w:lang w:val="es-VE" w:eastAsia="es-419"/>
         </w:rPr>
-        <w:t xml:space="preserve">8908</w:t>
+        <w:t xml:space="preserve">111111111,222222222222</w:t>
       </w:r>
       <w:proofErr w:type="spellStart"/>
       <w:r>
@@ -335,7 +335,7 @@
           <w:highlight w:val="white"/>
           <w:lang w:val="es-VE" w:eastAsia="es-419"/>
         </w:rPr>
-        <w:t xml:space="preserve"> – 908908</w:t>
+        <w:t xml:space="preserve"> – 1111111111,22222222222</w:t>
       </w:r>
       <w:proofErr w:type="spellStart"/>
       <w:r>
@@ -676,7 +676,7 @@
                 <w:rFonts w:ascii="Arial" w:eastAsia="Arial" w:hAnsi="Arial" w:cs="Arial"/>
                 <w:lang w:val="es-VE" w:eastAsia="es-419"/>
               </w:rPr>
-              <w:t xml:space="preserve">        8908</w:t>
+              <w:t xml:space="preserve">        111111111,222222222222</w:t>
             </w:r>
             <w:proofErr w:type="spellStart"/>
             <w:r>
@@ -752,7 +752,7 @@
                 <w:rFonts w:ascii="Arial" w:eastAsia="Arial" w:hAnsi="Arial" w:cs="Arial"/>
                 <w:lang w:val="es-VE" w:eastAsia="es-419"/>
               </w:rPr>
-              <w:t xml:space="preserve">90809</w:t>
+              <w:t xml:space="preserve">11111111111,2222222222</w:t>
             </w:r>
             <w:proofErr w:type="spellStart"/>
             <w:r>
@@ -846,7 +846,7 @@
                 <w:szCs w:val="18"/>
                 <w:lang w:val="es-VE" w:eastAsia="es-419"/>
               </w:rPr>
-              <w:t xml:space="preserve">9809</w:t>
+              <w:t xml:space="preserve">44444444</w:t>
             </w:r>
             <w:proofErr w:type="spellStart"/>
             <w:r>
@@ -900,7 +900,7 @@
                 <w:szCs w:val="18"/>
                 <w:lang w:val="es-VE" w:eastAsia="es-419"/>
               </w:rPr>
-              <w:t xml:space="preserve"># 8908</w:t>
+              <w:t xml:space="preserve"># 444444444</w:t>
             </w:r>
             <w:proofErr w:type="spellStart"/>
             <w:r>
@@ -954,7 +954,7 @@
                 <w:szCs w:val="18"/>
                 <w:lang w:val="es-VE" w:eastAsia="es-419"/>
               </w:rPr>
-              <w:t xml:space="preserve">90809</w:t>
+              <w:t xml:space="preserve">4444444444</w:t>
             </w:r>
             <w:proofErr w:type="spellStart"/>
             <w:r>
@@ -1008,7 +1008,7 @@
                 <w:szCs w:val="18"/>
                 <w:lang w:val="es-VE" w:eastAsia="es-419"/>
               </w:rPr>
-              <w:t xml:space="preserve">809</w:t>
+              <w:t xml:space="preserve">44444444</w:t>
             </w:r>
           </w:p>
         </w:tc>
@@ -1042,7 +1042,7 @@
                 <w:szCs w:val="18"/>
                 <w:lang w:val="es-VE" w:eastAsia="es-419"/>
               </w:rPr>
-              <w:t xml:space="preserve">809</w:t>
+              <w:t xml:space="preserve">4444444</w:t>
             </w:r>
             <w:proofErr w:type="spellStart"/>
             <w:r>
@@ -1165,7 +1165,7 @@
                 <w:szCs w:val="18"/>
                 <w:lang w:val="es-VE" w:eastAsia="es-419"/>
               </w:rPr>
-              <w:t xml:space="preserve">9898</w:t>
+              <w:t xml:space="preserve">55555555</w:t>
             </w:r>
             <w:proofErr w:type="spellStart"/>
             <w:r>
@@ -1219,7 +1219,7 @@
                 <w:szCs w:val="18"/>
                 <w:lang w:val="es-VE" w:eastAsia="es-419"/>
               </w:rPr>
-              <w:t xml:space="preserve"># 79878676567</w:t>
+              <w:t xml:space="preserve"># 5555555</w:t>
             </w:r>
             <w:proofErr w:type="spellStart"/>
             <w:r>
@@ -1273,7 +1273,7 @@
                 <w:szCs w:val="18"/>
                 <w:lang w:val="es-VE" w:eastAsia="es-419"/>
               </w:rPr>
-              <w:t xml:space="preserve">1111</w:t>
+              <w:t xml:space="preserve">55555555</w:t>
             </w:r>
             <w:proofErr w:type="spellStart"/>
             <w:r>
@@ -1327,7 +1327,7 @@
                 <w:szCs w:val="18"/>
                 <w:lang w:val="es-VE" w:eastAsia="es-419"/>
               </w:rPr>
-              <w:t xml:space="preserve">1111</w:t>
+              <w:t xml:space="preserve">55555555</w:t>
             </w:r>
           </w:p>
         </w:tc>
@@ -1361,645 +1361,7 @@
                 <w:szCs w:val="18"/>
                 <w:lang w:val="es-VE" w:eastAsia="es-419"/>
               </w:rPr>
-              <w:t xml:space="preserve">11111</w:t>
-            </w:r>
-            <w:proofErr w:type="spellStart"/>
-            <w:r>
-              <w:rPr>
-                <w:rFonts w:ascii="Arial" w:eastAsia="Arial" w:hAnsi="Arial" w:cs="Arial"/>
-                <w:sz w:val="18"/>
-                <w:szCs w:val="18"/>
-                <w:lang w:val="es-VE" w:eastAsia="es-419"/>
-              </w:rPr>
-              <w:t/>
-            </w:r>
-            <w:proofErr w:type="spellEnd"/>
-            <w:r>
-              <w:rPr>
-                <w:rFonts w:ascii="Arial" w:eastAsia="Arial" w:hAnsi="Arial" w:cs="Arial"/>
-                <w:sz w:val="18"/>
-                <w:szCs w:val="18"/>
-                <w:lang w:val="es-VE" w:eastAsia="es-419"/>
-              </w:rPr>
-              <w:t/>
-            </w:r>
-          </w:p>
-        </w:tc>
-        <w:tc>
-          <w:tcPr>
-            <w:tcW w:w="1198" w:type="dxa"/>
-            <w:shd w:val="clear" w:color="auto" w:fill="EFEFEF"/>
-            <w:tcMar>
-              <w:top w:w="100" w:type="dxa"/>
-              <w:left w:w="100" w:type="dxa"/>
-              <w:bottom w:w="100" w:type="dxa"/>
-              <w:right w:w="100" w:type="dxa"/>
-            </w:tcMar>
-          </w:tcPr>
-          <w:p>
-            <w:pPr>
-              <w:widowControl w:val="0"/>
-              <w:spacing w:after="0" w:line="240" w:lineRule="auto"/>
-              <w:jc w:val="center"/>
-              <w:rPr>
-                <w:rFonts w:ascii="Arial" w:eastAsia="Arial" w:hAnsi="Arial" w:cs="Arial"/>
-                <w:sz w:val="18"/>
-                <w:szCs w:val="18"/>
-                <w:lang w:val="es-VE" w:eastAsia="es-419"/>
-              </w:rPr>
-            </w:pPr>
-          </w:p>
-        </w:tc>
-      </w:tr>
-    </w:tbl>
-    <w:p>
-      <w:pPr>
-        <w:spacing w:after="0"/>
-        <w:rPr>
-          <w:rFonts w:ascii="Arial" w:eastAsia="Arial" w:hAnsi="Arial" w:cs="Arial"/>
-          <w:highlight w:val="white"/>
-          <w:lang w:val="es-VE" w:eastAsia="es-419"/>
-        </w:rPr>
-      </w:pPr>
-      <w:r>
-        <w:rPr>
-          <w:rFonts w:ascii="Arial" w:eastAsia="Arial" w:hAnsi="Arial" w:cs="Arial"/>
-          <w:highlight w:val="white"/>
-          <w:lang w:val="es-VE" w:eastAsia="es-419"/>
-        </w:rPr>
-        <w:t/>
-      </w:r>
-    </w:p>
-    <w:tbl>
-      <w:tblPr>
-        <w:tblW w:w="9945" w:type="dxa"/>
-        <w:tblInd w:w="-425" w:type="dxa"/>
-        <w:tblBorders>
-          <w:top w:val="single" w:sz="8" w:space="0" w:color="FFFFFF"/>
-          <w:left w:val="single" w:sz="8" w:space="0" w:color="FFFFFF"/>
-          <w:bottom w:val="single" w:sz="8" w:space="0" w:color="FFFFFF"/>
-          <w:right w:val="single" w:sz="8" w:space="0" w:color="FFFFFF"/>
-          <w:insideH w:val="single" w:sz="8" w:space="0" w:color="FFFFFF"/>
-          <w:insideV w:val="single" w:sz="8" w:space="0" w:color="FFFFFF"/>
-        </w:tblBorders>
-        <w:tblLayout w:type="fixed"/>
-        <w:tblLook w:val="0600" w:firstRow="0" w:lastRow="0" w:firstColumn="0" w:lastColumn="0" w:noHBand="1" w:noVBand="1"/>
-      </w:tblPr>
-      <w:tblGrid>
-        <w:gridCol w:w="2385"/>
-        <w:gridCol w:w="1815"/>
-        <w:gridCol w:w="2562"/>
-        <w:gridCol w:w="948"/>
-        <w:gridCol w:w="1037"/>
-        <w:gridCol w:w="1198"/>
-      </w:tblGrid>
-      <w:tr>
-        <w:tc>
-          <w:tcPr>
-            <w:tcW w:w="2385" w:type="dxa"/>
-            <w:shd w:val="clear" w:color="auto" w:fill="EFEFEF"/>
-            <w:tcMar>
-              <w:top w:w="100" w:type="dxa"/>
-              <w:left w:w="100" w:type="dxa"/>
-              <w:bottom w:w="100" w:type="dxa"/>
-              <w:right w:w="100" w:type="dxa"/>
-            </w:tcMar>
-          </w:tcPr>
-          <w:p>
-            <w:pPr>
-              <w:widowControl w:val="0"/>
-              <w:spacing w:after="0" w:line="240" w:lineRule="auto"/>
-              <w:jc w:val="center"/>
-              <w:rPr>
-                <w:rFonts w:ascii="Arial" w:eastAsia="Arial" w:hAnsi="Arial" w:cs="Arial"/>
-                <w:sz w:val="18"/>
-                <w:szCs w:val="18"/>
-                <w:lang w:val="es-VE" w:eastAsia="es-419"/>
-              </w:rPr>
-            </w:pPr>
-            <w:r>
-              <w:rPr>
-                <w:rFonts w:ascii="Arial" w:eastAsia="Arial" w:hAnsi="Arial" w:cs="Arial"/>
-                <w:sz w:val="18"/>
-                <w:szCs w:val="18"/>
-                <w:lang w:val="es-VE" w:eastAsia="es-419"/>
-              </w:rPr>
-              <w:t xml:space="preserve">33333</w:t>
-            </w:r>
-            <w:proofErr w:type="spellStart"/>
-            <w:r>
-              <w:rPr>
-                <w:rFonts w:ascii="Arial" w:eastAsia="Arial" w:hAnsi="Arial" w:cs="Arial"/>
-                <w:sz w:val="18"/>
-                <w:szCs w:val="18"/>
-                <w:lang w:val="es-VE" w:eastAsia="es-419"/>
-              </w:rPr>
-              <w:t/>
-            </w:r>
-            <w:proofErr w:type="spellEnd"/>
-            <w:r>
-              <w:rPr>
-                <w:rFonts w:ascii="Arial" w:eastAsia="Arial" w:hAnsi="Arial" w:cs="Arial"/>
-                <w:sz w:val="18"/>
-                <w:szCs w:val="18"/>
-                <w:lang w:val="es-VE" w:eastAsia="es-419"/>
-              </w:rPr>
-              <w:t/>
-            </w:r>
-          </w:p>
-        </w:tc>
-        <w:tc>
-          <w:tcPr>
-            <w:tcW w:w="1815" w:type="dxa"/>
-            <w:shd w:val="clear" w:color="auto" w:fill="EFEFEF"/>
-            <w:tcMar>
-              <w:top w:w="100" w:type="dxa"/>
-              <w:left w:w="100" w:type="dxa"/>
-              <w:bottom w:w="100" w:type="dxa"/>
-              <w:right w:w="100" w:type="dxa"/>
-            </w:tcMar>
-          </w:tcPr>
-          <w:p>
-            <w:pPr>
-              <w:widowControl w:val="0"/>
-              <w:spacing w:after="0" w:line="240" w:lineRule="auto"/>
-              <w:jc w:val="center"/>
-              <w:rPr>
-                <w:rFonts w:ascii="Arial" w:eastAsia="Arial" w:hAnsi="Arial" w:cs="Arial"/>
-                <w:sz w:val="18"/>
-                <w:szCs w:val="18"/>
-                <w:lang w:val="es-VE" w:eastAsia="es-419"/>
-              </w:rPr>
-            </w:pPr>
-            <w:r>
-              <w:rPr>
-                <w:rFonts w:ascii="Arial" w:eastAsia="Arial" w:hAnsi="Arial" w:cs="Arial"/>
-                <w:sz w:val="18"/>
-                <w:szCs w:val="18"/>
-                <w:lang w:val="es-VE" w:eastAsia="es-419"/>
-              </w:rPr>
-              <w:t xml:space="preserve"># 3333</w:t>
-            </w:r>
-            <w:proofErr w:type="spellStart"/>
-            <w:r>
-              <w:rPr>
-                <w:rFonts w:ascii="Arial" w:eastAsia="Arial" w:hAnsi="Arial" w:cs="Arial"/>
-                <w:sz w:val="18"/>
-                <w:szCs w:val="18"/>
-                <w:lang w:val="es-VE" w:eastAsia="es-419"/>
-              </w:rPr>
-              <w:t/>
-            </w:r>
-            <w:proofErr w:type="spellEnd"/>
-            <w:r>
-              <w:rPr>
-                <w:rFonts w:ascii="Arial" w:eastAsia="Arial" w:hAnsi="Arial" w:cs="Arial"/>
-                <w:sz w:val="18"/>
-                <w:szCs w:val="18"/>
-                <w:lang w:val="es-VE" w:eastAsia="es-419"/>
-              </w:rPr>
-              <w:t/>
-            </w:r>
-          </w:p>
-        </w:tc>
-        <w:tc>
-          <w:tcPr>
-            <w:tcW w:w="2562" w:type="dxa"/>
-            <w:shd w:val="clear" w:color="auto" w:fill="EFEFEF"/>
-            <w:tcMar>
-              <w:top w:w="100" w:type="dxa"/>
-              <w:left w:w="100" w:type="dxa"/>
-              <w:bottom w:w="100" w:type="dxa"/>
-              <w:right w:w="100" w:type="dxa"/>
-            </w:tcMar>
-          </w:tcPr>
-          <w:p>
-            <w:pPr>
-              <w:widowControl w:val="0"/>
-              <w:spacing w:after="0" w:line="240" w:lineRule="auto"/>
-              <w:jc w:val="center"/>
-              <w:rPr>
-                <w:rFonts w:ascii="Arial" w:eastAsia="Arial" w:hAnsi="Arial" w:cs="Arial"/>
-                <w:sz w:val="18"/>
-                <w:szCs w:val="18"/>
-                <w:lang w:val="es-VE" w:eastAsia="es-419"/>
-              </w:rPr>
-            </w:pPr>
-            <w:r>
-              <w:rPr>
-                <w:rFonts w:ascii="Arial" w:eastAsia="Arial" w:hAnsi="Arial" w:cs="Arial"/>
-                <w:sz w:val="18"/>
-                <w:szCs w:val="18"/>
-                <w:lang w:val="es-VE" w:eastAsia="es-419"/>
-              </w:rPr>
-              <w:t xml:space="preserve">3</w:t>
-            </w:r>
-            <w:proofErr w:type="spellStart"/>
-            <w:r>
-              <w:rPr>
-                <w:rFonts w:ascii="Arial" w:eastAsia="Arial" w:hAnsi="Arial" w:cs="Arial"/>
-                <w:sz w:val="18"/>
-                <w:szCs w:val="18"/>
-                <w:lang w:val="es-VE" w:eastAsia="es-419"/>
-              </w:rPr>
-              <w:t/>
-            </w:r>
-            <w:proofErr w:type="spellEnd"/>
-            <w:r>
-              <w:rPr>
-                <w:rFonts w:ascii="Arial" w:eastAsia="Arial" w:hAnsi="Arial" w:cs="Arial"/>
-                <w:sz w:val="18"/>
-                <w:szCs w:val="18"/>
-                <w:lang w:val="es-VE" w:eastAsia="es-419"/>
-              </w:rPr>
-              <w:t/>
-            </w:r>
-          </w:p>
-        </w:tc>
-        <w:tc>
-          <w:tcPr>
-            <w:tcW w:w="948" w:type="dxa"/>
-            <w:shd w:val="clear" w:color="auto" w:fill="EFEFEF"/>
-            <w:tcMar>
-              <w:top w:w="100" w:type="dxa"/>
-              <w:left w:w="100" w:type="dxa"/>
-              <w:bottom w:w="100" w:type="dxa"/>
-              <w:right w:w="100" w:type="dxa"/>
-            </w:tcMar>
-          </w:tcPr>
-          <w:p>
-            <w:pPr>
-              <w:widowControl w:val="0"/>
-              <w:spacing w:after="0" w:line="240" w:lineRule="auto"/>
-              <w:jc w:val="center"/>
-              <w:rPr>
-                <w:rFonts w:ascii="Arial" w:eastAsia="Arial" w:hAnsi="Arial" w:cs="Arial"/>
-                <w:sz w:val="18"/>
-                <w:szCs w:val="18"/>
-                <w:lang w:val="es-VE" w:eastAsia="es-419"/>
-              </w:rPr>
-            </w:pPr>
-            <w:r>
-              <w:rPr>
-                <w:rFonts w:ascii="Arial" w:eastAsia="Arial" w:hAnsi="Arial" w:cs="Arial"/>
-                <w:sz w:val="18"/>
-                <w:szCs w:val="18"/>
-                <w:lang w:val="es-VE" w:eastAsia="es-419"/>
-              </w:rPr>
-              <w:t xml:space="preserve">3333</w:t>
-            </w:r>
-          </w:p>
-        </w:tc>
-        <w:tc>
-          <w:tcPr>
-            <w:tcW w:w="1037" w:type="dxa"/>
-            <w:shd w:val="clear" w:color="auto" w:fill="EFEFEF"/>
-            <w:tcMar>
-              <w:top w:w="100" w:type="dxa"/>
-              <w:left w:w="100" w:type="dxa"/>
-              <w:bottom w:w="100" w:type="dxa"/>
-              <w:right w:w="100" w:type="dxa"/>
-            </w:tcMar>
-          </w:tcPr>
-          <w:p>
-            <w:pPr>
-              <w:widowControl w:val="0"/>
-              <w:spacing w:after="0" w:line="240" w:lineRule="auto"/>
-              <w:jc w:val="center"/>
-              <w:rPr>
-                <w:rFonts w:ascii="Arial" w:eastAsia="Arial" w:hAnsi="Arial" w:cs="Arial"/>
-                <w:sz w:val="18"/>
-                <w:szCs w:val="18"/>
-                <w:lang w:val="es-VE" w:eastAsia="es-419"/>
-              </w:rPr>
-            </w:pPr>
-            <w:r>
-              <w:rPr>
-                <w:rFonts w:ascii="Arial" w:eastAsia="Arial" w:hAnsi="Arial" w:cs="Arial"/>
-                <w:sz w:val="18"/>
-                <w:szCs w:val="18"/>
-                <w:lang w:val="es-VE" w:eastAsia="es-419"/>
-              </w:rPr>
-              <w:t xml:space="preserve">33333</w:t>
-            </w:r>
-            <w:proofErr w:type="spellStart"/>
-            <w:r>
-              <w:rPr>
-                <w:rFonts w:ascii="Arial" w:eastAsia="Arial" w:hAnsi="Arial" w:cs="Arial"/>
-                <w:sz w:val="18"/>
-                <w:szCs w:val="18"/>
-                <w:lang w:val="es-VE" w:eastAsia="es-419"/>
-              </w:rPr>
-              <w:t/>
-            </w:r>
-            <w:proofErr w:type="spellEnd"/>
-            <w:r>
-              <w:rPr>
-                <w:rFonts w:ascii="Arial" w:eastAsia="Arial" w:hAnsi="Arial" w:cs="Arial"/>
-                <w:sz w:val="18"/>
-                <w:szCs w:val="18"/>
-                <w:lang w:val="es-VE" w:eastAsia="es-419"/>
-              </w:rPr>
-              <w:t/>
-            </w:r>
-          </w:p>
-        </w:tc>
-        <w:tc>
-          <w:tcPr>
-            <w:tcW w:w="1198" w:type="dxa"/>
-            <w:shd w:val="clear" w:color="auto" w:fill="EFEFEF"/>
-            <w:tcMar>
-              <w:top w:w="100" w:type="dxa"/>
-              <w:left w:w="100" w:type="dxa"/>
-              <w:bottom w:w="100" w:type="dxa"/>
-              <w:right w:w="100" w:type="dxa"/>
-            </w:tcMar>
-          </w:tcPr>
-          <w:p>
-            <w:pPr>
-              <w:widowControl w:val="0"/>
-              <w:spacing w:after="0" w:line="240" w:lineRule="auto"/>
-              <w:jc w:val="center"/>
-              <w:rPr>
-                <w:rFonts w:ascii="Arial" w:eastAsia="Arial" w:hAnsi="Arial" w:cs="Arial"/>
-                <w:sz w:val="18"/>
-                <w:szCs w:val="18"/>
-                <w:lang w:val="es-VE" w:eastAsia="es-419"/>
-              </w:rPr>
-            </w:pPr>
-          </w:p>
-        </w:tc>
-      </w:tr>
-    </w:tbl>
-    <w:p>
-      <w:pPr>
-        <w:spacing w:after="0"/>
-        <w:rPr>
-          <w:rFonts w:ascii="Arial" w:eastAsia="Arial" w:hAnsi="Arial" w:cs="Arial"/>
-          <w:highlight w:val="white"/>
-          <w:lang w:val="es-VE" w:eastAsia="es-419"/>
-        </w:rPr>
-      </w:pPr>
-      <w:r>
-        <w:rPr>
-          <w:rFonts w:ascii="Arial" w:eastAsia="Arial" w:hAnsi="Arial" w:cs="Arial"/>
-          <w:highlight w:val="white"/>
-          <w:lang w:val="es-VE" w:eastAsia="es-419"/>
-        </w:rPr>
-        <w:t/>
-      </w:r>
-    </w:p>
-    <w:tbl>
-      <w:tblPr>
-        <w:tblW w:w="9945" w:type="dxa"/>
-        <w:tblInd w:w="-425" w:type="dxa"/>
-        <w:tblBorders>
-          <w:top w:val="single" w:sz="8" w:space="0" w:color="FFFFFF"/>
-          <w:left w:val="single" w:sz="8" w:space="0" w:color="FFFFFF"/>
-          <w:bottom w:val="single" w:sz="8" w:space="0" w:color="FFFFFF"/>
-          <w:right w:val="single" w:sz="8" w:space="0" w:color="FFFFFF"/>
-          <w:insideH w:val="single" w:sz="8" w:space="0" w:color="FFFFFF"/>
-          <w:insideV w:val="single" w:sz="8" w:space="0" w:color="FFFFFF"/>
-        </w:tblBorders>
-        <w:tblLayout w:type="fixed"/>
-        <w:tblLook w:val="0600" w:firstRow="0" w:lastRow="0" w:firstColumn="0" w:lastColumn="0" w:noHBand="1" w:noVBand="1"/>
-      </w:tblPr>
-      <w:tblGrid>
-        <w:gridCol w:w="2385"/>
-        <w:gridCol w:w="1815"/>
-        <w:gridCol w:w="2562"/>
-        <w:gridCol w:w="948"/>
-        <w:gridCol w:w="1037"/>
-        <w:gridCol w:w="1198"/>
-      </w:tblGrid>
-      <w:tr>
-        <w:tc>
-          <w:tcPr>
-            <w:tcW w:w="2385" w:type="dxa"/>
-            <w:shd w:val="clear" w:color="auto" w:fill="EFEFEF"/>
-            <w:tcMar>
-              <w:top w:w="100" w:type="dxa"/>
-              <w:left w:w="100" w:type="dxa"/>
-              <w:bottom w:w="100" w:type="dxa"/>
-              <w:right w:w="100" w:type="dxa"/>
-            </w:tcMar>
-          </w:tcPr>
-          <w:p>
-            <w:pPr>
-              <w:widowControl w:val="0"/>
-              <w:spacing w:after="0" w:line="240" w:lineRule="auto"/>
-              <w:jc w:val="center"/>
-              <w:rPr>
-                <w:rFonts w:ascii="Arial" w:eastAsia="Arial" w:hAnsi="Arial" w:cs="Arial"/>
-                <w:sz w:val="18"/>
-                <w:szCs w:val="18"/>
-                <w:lang w:val="es-VE" w:eastAsia="es-419"/>
-              </w:rPr>
-            </w:pPr>
-            <w:r>
-              <w:rPr>
-                <w:rFonts w:ascii="Arial" w:eastAsia="Arial" w:hAnsi="Arial" w:cs="Arial"/>
-                <w:sz w:val="18"/>
-                <w:szCs w:val="18"/>
-                <w:lang w:val="es-VE" w:eastAsia="es-419"/>
-              </w:rPr>
-              <w:t xml:space="preserve">44444</w:t>
-            </w:r>
-            <w:proofErr w:type="spellStart"/>
-            <w:r>
-              <w:rPr>
-                <w:rFonts w:ascii="Arial" w:eastAsia="Arial" w:hAnsi="Arial" w:cs="Arial"/>
-                <w:sz w:val="18"/>
-                <w:szCs w:val="18"/>
-                <w:lang w:val="es-VE" w:eastAsia="es-419"/>
-              </w:rPr>
-              <w:t/>
-            </w:r>
-            <w:proofErr w:type="spellEnd"/>
-            <w:r>
-              <w:rPr>
-                <w:rFonts w:ascii="Arial" w:eastAsia="Arial" w:hAnsi="Arial" w:cs="Arial"/>
-                <w:sz w:val="18"/>
-                <w:szCs w:val="18"/>
-                <w:lang w:val="es-VE" w:eastAsia="es-419"/>
-              </w:rPr>
-              <w:t/>
-            </w:r>
-          </w:p>
-        </w:tc>
-        <w:tc>
-          <w:tcPr>
-            <w:tcW w:w="1815" w:type="dxa"/>
-            <w:shd w:val="clear" w:color="auto" w:fill="EFEFEF"/>
-            <w:tcMar>
-              <w:top w:w="100" w:type="dxa"/>
-              <w:left w:w="100" w:type="dxa"/>
-              <w:bottom w:w="100" w:type="dxa"/>
-              <w:right w:w="100" w:type="dxa"/>
-            </w:tcMar>
-          </w:tcPr>
-          <w:p>
-            <w:pPr>
-              <w:widowControl w:val="0"/>
-              <w:spacing w:after="0" w:line="240" w:lineRule="auto"/>
-              <w:jc w:val="center"/>
-              <w:rPr>
-                <w:rFonts w:ascii="Arial" w:eastAsia="Arial" w:hAnsi="Arial" w:cs="Arial"/>
-                <w:sz w:val="18"/>
-                <w:szCs w:val="18"/>
-                <w:lang w:val="es-VE" w:eastAsia="es-419"/>
-              </w:rPr>
-            </w:pPr>
-            <w:r>
-              <w:rPr>
-                <w:rFonts w:ascii="Arial" w:eastAsia="Arial" w:hAnsi="Arial" w:cs="Arial"/>
-                <w:sz w:val="18"/>
-                <w:szCs w:val="18"/>
-                <w:lang w:val="es-VE" w:eastAsia="es-419"/>
-              </w:rPr>
-              <w:t xml:space="preserve"># 444</w:t>
-            </w:r>
-            <w:proofErr w:type="spellStart"/>
-            <w:r>
-              <w:rPr>
-                <w:rFonts w:ascii="Arial" w:eastAsia="Arial" w:hAnsi="Arial" w:cs="Arial"/>
-                <w:sz w:val="18"/>
-                <w:szCs w:val="18"/>
-                <w:lang w:val="es-VE" w:eastAsia="es-419"/>
-              </w:rPr>
-              <w:t/>
-            </w:r>
-            <w:proofErr w:type="spellEnd"/>
-            <w:r>
-              <w:rPr>
-                <w:rFonts w:ascii="Arial" w:eastAsia="Arial" w:hAnsi="Arial" w:cs="Arial"/>
-                <w:sz w:val="18"/>
-                <w:szCs w:val="18"/>
-                <w:lang w:val="es-VE" w:eastAsia="es-419"/>
-              </w:rPr>
-              <w:t/>
-            </w:r>
-          </w:p>
-        </w:tc>
-        <w:tc>
-          <w:tcPr>
-            <w:tcW w:w="2562" w:type="dxa"/>
-            <w:shd w:val="clear" w:color="auto" w:fill="EFEFEF"/>
-            <w:tcMar>
-              <w:top w:w="100" w:type="dxa"/>
-              <w:left w:w="100" w:type="dxa"/>
-              <w:bottom w:w="100" w:type="dxa"/>
-              <w:right w:w="100" w:type="dxa"/>
-            </w:tcMar>
-          </w:tcPr>
-          <w:p>
-            <w:pPr>
-              <w:widowControl w:val="0"/>
-              <w:spacing w:after="0" w:line="240" w:lineRule="auto"/>
-              <w:jc w:val="center"/>
-              <w:rPr>
-                <w:rFonts w:ascii="Arial" w:eastAsia="Arial" w:hAnsi="Arial" w:cs="Arial"/>
-                <w:sz w:val="18"/>
-                <w:szCs w:val="18"/>
-                <w:lang w:val="es-VE" w:eastAsia="es-419"/>
-              </w:rPr>
-            </w:pPr>
-            <w:r>
-              <w:rPr>
-                <w:rFonts w:ascii="Arial" w:eastAsia="Arial" w:hAnsi="Arial" w:cs="Arial"/>
-                <w:sz w:val="18"/>
-                <w:szCs w:val="18"/>
-                <w:lang w:val="es-VE" w:eastAsia="es-419"/>
-              </w:rPr>
-              <w:t xml:space="preserve">44444</w:t>
-            </w:r>
-            <w:proofErr w:type="spellStart"/>
-            <w:r>
-              <w:rPr>
-                <w:rFonts w:ascii="Arial" w:eastAsia="Arial" w:hAnsi="Arial" w:cs="Arial"/>
-                <w:sz w:val="18"/>
-                <w:szCs w:val="18"/>
-                <w:lang w:val="es-VE" w:eastAsia="es-419"/>
-              </w:rPr>
-              <w:t/>
-            </w:r>
-            <w:proofErr w:type="spellEnd"/>
-            <w:r>
-              <w:rPr>
-                <w:rFonts w:ascii="Arial" w:eastAsia="Arial" w:hAnsi="Arial" w:cs="Arial"/>
-                <w:sz w:val="18"/>
-                <w:szCs w:val="18"/>
-                <w:lang w:val="es-VE" w:eastAsia="es-419"/>
-              </w:rPr>
-              <w:t/>
-            </w:r>
-          </w:p>
-        </w:tc>
-        <w:tc>
-          <w:tcPr>
-            <w:tcW w:w="948" w:type="dxa"/>
-            <w:shd w:val="clear" w:color="auto" w:fill="EFEFEF"/>
-            <w:tcMar>
-              <w:top w:w="100" w:type="dxa"/>
-              <w:left w:w="100" w:type="dxa"/>
-              <w:bottom w:w="100" w:type="dxa"/>
-              <w:right w:w="100" w:type="dxa"/>
-            </w:tcMar>
-          </w:tcPr>
-          <w:p>
-            <w:pPr>
-              <w:widowControl w:val="0"/>
-              <w:spacing w:after="0" w:line="240" w:lineRule="auto"/>
-              <w:jc w:val="center"/>
-              <w:rPr>
-                <w:rFonts w:ascii="Arial" w:eastAsia="Arial" w:hAnsi="Arial" w:cs="Arial"/>
-                <w:sz w:val="18"/>
-                <w:szCs w:val="18"/>
-                <w:lang w:val="es-VE" w:eastAsia="es-419"/>
-              </w:rPr>
-            </w:pPr>
-            <w:r>
-              <w:rPr>
-                <w:rFonts w:ascii="Arial" w:eastAsia="Arial" w:hAnsi="Arial" w:cs="Arial"/>
-                <w:sz w:val="18"/>
-                <w:szCs w:val="18"/>
-                <w:lang w:val="es-VE" w:eastAsia="es-419"/>
-              </w:rPr>
-              <w:t xml:space="preserve">444</w:t>
-            </w:r>
-          </w:p>
-        </w:tc>
-        <w:tc>
-          <w:tcPr>
-            <w:tcW w:w="1037" w:type="dxa"/>
-            <w:shd w:val="clear" w:color="auto" w:fill="EFEFEF"/>
-            <w:tcMar>
-              <w:top w:w="100" w:type="dxa"/>
-              <w:left w:w="100" w:type="dxa"/>
-              <w:bottom w:w="100" w:type="dxa"/>
-              <w:right w:w="100" w:type="dxa"/>
-            </w:tcMar>
-          </w:tcPr>
-          <w:p>
-            <w:pPr>
-              <w:widowControl w:val="0"/>
-              <w:spacing w:after="0" w:line="240" w:lineRule="auto"/>
-              <w:jc w:val="center"/>
-              <w:rPr>
-                <w:rFonts w:ascii="Arial" w:eastAsia="Arial" w:hAnsi="Arial" w:cs="Arial"/>
-                <w:sz w:val="18"/>
-                <w:szCs w:val="18"/>
-                <w:lang w:val="es-VE" w:eastAsia="es-419"/>
-              </w:rPr>
-            </w:pPr>
-            <w:r>
-              <w:rPr>
-                <w:rFonts w:ascii="Arial" w:eastAsia="Arial" w:hAnsi="Arial" w:cs="Arial"/>
-                <w:sz w:val="18"/>
-                <w:szCs w:val="18"/>
-                <w:lang w:val="es-VE" w:eastAsia="es-419"/>
-              </w:rPr>
-              <w:t xml:space="preserve">44</w:t>
+              <w:t xml:space="preserve">55555555</w:t>
             </w:r>
             <w:proofErr w:type="spellStart"/>
             <w:r>
@@ -2116,7 +1478,7 @@
                 <w:rFonts w:ascii="Arial" w:eastAsia="Arial" w:hAnsi="Arial" w:cs="Arial"/>
                 <w:lang w:val="es-VE" w:eastAsia="es-419"/>
               </w:rPr>
-              <w:t xml:space="preserve">        908908</w:t>
+              <w:t xml:space="preserve">        1111111111,22222222222</w:t>
             </w:r>
             <w:proofErr w:type="spellStart"/>
             <w:r>
@@ -2192,7 +1554,7 @@
                 <w:rFonts w:ascii="Arial" w:eastAsia="Arial" w:hAnsi="Arial" w:cs="Arial"/>
                 <w:lang w:val="es-VE" w:eastAsia="es-419"/>
               </w:rPr>
-              <w:t xml:space="preserve">890809</w:t>
+              <w:t xml:space="preserve">undefined</w:t>
             </w:r>
             <w:proofErr w:type="spellStart"/>
             <w:r>
@@ -2268,7 +1630,7 @@
           <w:highlight w:val="white"/>
           <w:lang w:val="es-VE" w:eastAsia="es-419"/>
         </w:rPr>
-        <w:t xml:space="preserve"> 8908%.</w:t>
+        <w:t xml:space="preserve"> undefined%.</w:t>
       </w:r>
     </w:p>
     <w:p>

</xml_diff>